<commit_message>
three fourths of first page filled out
</commit_message>
<xml_diff>
--- a/Deliver/Report MLR and LTSM RNN.docx
+++ b/Deliver/Report MLR and LTSM RNN.docx
@@ -2,7 +2,132 @@
 <file path=word/document.xml><?xml version="1.0" encoding="utf-8"?>
 <w:document xmlns:wpc="http://schemas.microsoft.com/office/word/2010/wordprocessingCanvas" xmlns:cx="http://schemas.microsoft.com/office/drawing/2014/chartex" xmlns:cx1="http://schemas.microsoft.com/office/drawing/2015/9/8/chartex" xmlns:cx2="http://schemas.microsoft.com/office/drawing/2015/10/21/chartex" xmlns:cx3="http://schemas.microsoft.com/office/drawing/2016/5/9/chartex" xmlns:cx4="http://schemas.microsoft.com/office/drawing/2016/5/10/chartex" xmlns:cx5="http://schemas.microsoft.com/office/drawing/2016/5/11/chartex" xmlns:cx6="http://schemas.microsoft.com/office/drawing/2016/5/12/chartex" xmlns:cx7="http://schemas.microsoft.com/office/drawing/2016/5/13/chartex" xmlns:cx8="http://schemas.microsoft.com/office/drawing/2016/5/14/chartex" xmlns:mc="http://schemas.openxmlformats.org/markup-compatibility/2006" xmlns:aink="http://schemas.microsoft.com/office/drawing/2016/ink" xmlns:am3d="http://schemas.microsoft.com/office/drawing/2017/model3d" xmlns:o="urn:schemas-microsoft-com:office:office" xmlns:r="http://schemas.openxmlformats.org/officeDocument/2006/relationships" xmlns:m="http://schemas.openxmlformats.org/officeDocument/2006/math" xmlns:v="urn:schemas-microsoft-com:vml" xmlns:wp14="http://schemas.microsoft.com/office/word/2010/wordprocessingDrawing" xmlns:wp="http://schemas.openxmlformats.org/drawingml/2006/wordprocessingDrawing" xmlns:w10="urn:schemas-microsoft-com:office:word" xmlns:w="http://schemas.openxmlformats.org/wordprocessingml/2006/main" xmlns:w14="http://schemas.microsoft.com/office/word/2010/wordml" xmlns:w15="http://schemas.microsoft.com/office/word/2012/wordml" xmlns:w16cex="http://schemas.microsoft.com/office/word/2018/wordml/cex" xmlns:w16cid="http://schemas.microsoft.com/office/word/2016/wordml/cid" xmlns:w16="http://schemas.microsoft.com/office/word/2018/wordml" xmlns:w16se="http://schemas.microsoft.com/office/word/2015/wordml/symex" xmlns:wpg="http://schemas.microsoft.com/office/word/2010/wordprocessingGroup" xmlns:wpi="http://schemas.microsoft.com/office/word/2010/wordprocessingInk" xmlns:wne="http://schemas.microsoft.com/office/word/2006/wordml" xmlns:wps="http://schemas.microsoft.com/office/word/2010/wordprocessingShape" mc:Ignorable="w14 w15 w16se w16cid w16 w16cex wp14">
   <w:body>
+    <w:p>
+      <w:r>
+        <w:t>Decided to build my Linear Regression model based on the daily dataset instead of the hourly data. After reviewing the data it appears that the first column is an index column, first row are the headers. Imported my data as follows using the Pandas read_csv() function defining the previous assertions.</w:t>
+      </w:r>
+    </w:p>
+    <w:p>
+      <w:r>
+        <w:rPr>
+          <w:noProof/>
+        </w:rPr>
+        <w:drawing>
+          <wp:inline distT="0" distB="0" distL="0" distR="0" wp14:anchorId="4E8F8DBA" wp14:editId="51DBC131">
+            <wp:extent cx="4610100" cy="527994"/>
+            <wp:effectExtent l="0" t="0" r="0" b="5715"/>
+            <wp:docPr id="1" name="Picture 1"/>
+            <wp:cNvGraphicFramePr>
+              <a:graphicFrameLocks xmlns:a="http://schemas.openxmlformats.org/drawingml/2006/main" noChangeAspect="1"/>
+            </wp:cNvGraphicFramePr>
+            <a:graphic xmlns:a="http://schemas.openxmlformats.org/drawingml/2006/main">
+              <a:graphicData uri="http://schemas.openxmlformats.org/drawingml/2006/picture">
+                <pic:pic xmlns:pic="http://schemas.openxmlformats.org/drawingml/2006/picture">
+                  <pic:nvPicPr>
+                    <pic:cNvPr id="1" name=""/>
+                    <pic:cNvPicPr/>
+                  </pic:nvPicPr>
+                  <pic:blipFill>
+                    <a:blip r:embed="rId4"/>
+                    <a:stretch>
+                      <a:fillRect/>
+                    </a:stretch>
+                  </pic:blipFill>
+                  <pic:spPr>
+                    <a:xfrm>
+                      <a:off x="0" y="0"/>
+                      <a:ext cx="4688711" cy="536997"/>
+                    </a:xfrm>
+                    <a:prstGeom prst="rect">
+                      <a:avLst/>
+                    </a:prstGeom>
+                  </pic:spPr>
+                </pic:pic>
+              </a:graphicData>
+            </a:graphic>
+          </wp:inline>
+        </w:drawing>
+      </w:r>
+    </w:p>
+    <w:p>
+      <w:r>
+        <w:t>From there I reviewed to see what the data looked like using the Pandas head() function in order to view the first 5 rows.</w:t>
+      </w:r>
+    </w:p>
+    <w:p>
+      <w:r>
+        <w:rPr>
+          <w:noProof/>
+        </w:rPr>
+        <w:drawing>
+          <wp:inline distT="0" distB="0" distL="0" distR="0" wp14:anchorId="02747855" wp14:editId="2578F004">
+            <wp:extent cx="5943600" cy="1092835"/>
+            <wp:effectExtent l="0" t="0" r="0" b="0"/>
+            <wp:docPr id="2" name="Picture 2"/>
+            <wp:cNvGraphicFramePr>
+              <a:graphicFrameLocks xmlns:a="http://schemas.openxmlformats.org/drawingml/2006/main" noChangeAspect="1"/>
+            </wp:cNvGraphicFramePr>
+            <a:graphic xmlns:a="http://schemas.openxmlformats.org/drawingml/2006/main">
+              <a:graphicData uri="http://schemas.openxmlformats.org/drawingml/2006/picture">
+                <pic:pic xmlns:pic="http://schemas.openxmlformats.org/drawingml/2006/picture">
+                  <pic:nvPicPr>
+                    <pic:cNvPr id="1" name=""/>
+                    <pic:cNvPicPr/>
+                  </pic:nvPicPr>
+                  <pic:blipFill>
+                    <a:blip r:embed="rId5"/>
+                    <a:stretch>
+                      <a:fillRect/>
+                    </a:stretch>
+                  </pic:blipFill>
+                  <pic:spPr>
+                    <a:xfrm>
+                      <a:off x="0" y="0"/>
+                      <a:ext cx="5943600" cy="1092835"/>
+                    </a:xfrm>
+                    <a:prstGeom prst="rect">
+                      <a:avLst/>
+                    </a:prstGeom>
+                  </pic:spPr>
+                </pic:pic>
+              </a:graphicData>
+            </a:graphic>
+          </wp:inline>
+        </w:drawing>
+      </w:r>
+    </w:p>
+    <w:p>
+      <w:r>
+        <w:t>From this I determined that there were 15 columns in the data, including a date column at index 0. Since dates can’t be used in Multiple Linear Regression models I decided to drop this data from the selection, leaving 13 columns of predictors and the</w:t>
+      </w:r>
+      <w:r>
+        <w:t xml:space="preserve"> last </w:t>
+      </w:r>
+      <w:r>
+        <w:t>column as my value to be predicted.</w:t>
+      </w:r>
+      <w:r>
+        <w:t xml:space="preserve"> But because the columns such as humidity or windspeed are very small values by comparison to the registered column my next step was to normalize the data.</w:t>
+      </w:r>
+    </w:p>
+    <w:p>
+      <w:r>
+        <w:t>In order to normalize the data you take each column, find the min value, max value, and for each point subtract min and divide by max-min. Or, in order to make my life easier, I could use the MaxMinScaler function from the sklearn library.</w:t>
+      </w:r>
+    </w:p>
     <w:p/>
+    <w:p/>
+    <w:p/>
+    <w:p>
+      <w:r>
+        <w:t>Because all columns are numerical I decided to test them all out in an exhaustive feature search.</w:t>
+      </w:r>
+    </w:p>
+    <w:p>
+      <w:r>
+        <w:t xml:space="preserve">In order to select the best features to use, I used the ExhaustiveFeatureSelector function from the mlxtend.feature_selection library. This does an exhaustive search between all variables to find the variables with the highest correlation. The function returned the following output, which aligns with </w:t>
+      </w:r>
+    </w:p>
     <w:sectPr>
       <w:pgSz w:w="12240" w:h="15840"/>
       <w:pgMar w:top="1440" w:right="1440" w:bottom="1440" w:left="1440" w:header="720" w:footer="720" w:gutter="0"/>

</xml_diff>

<commit_message>
report is now a page and a half complete
</commit_message>
<xml_diff>
--- a/Deliver/Report MLR and LTSM RNN.docx
+++ b/Deliver/Report MLR and LTSM RNN.docx
@@ -4,7 +4,31 @@
   <w:body>
     <w:p>
       <w:r>
-        <w:t>Decided to build my Linear Regression model based on the daily dataset instead of the hourly data. After reviewing the data it appears that the first column is an index column, first row are the headers. Imported my data as follows using the Pandas read_csv() function defining the previous assertions.</w:t>
+        <w:t xml:space="preserve">Decided to build my Linear Regression model based on the daily dataset instead of the hourly data. After reviewing the </w:t>
+      </w:r>
+      <w:proofErr w:type="gramStart"/>
+      <w:r>
+        <w:t>data</w:t>
+      </w:r>
+      <w:proofErr w:type="gramEnd"/>
+      <w:r>
+        <w:t xml:space="preserve"> it appears that the first column is an index column, first row are the headers. Imported my data as follows using the Pandas </w:t>
+      </w:r>
+      <w:proofErr w:type="spellStart"/>
+      <w:r>
+        <w:t>read_</w:t>
+      </w:r>
+      <w:proofErr w:type="gramStart"/>
+      <w:r>
+        <w:t>csv</w:t>
+      </w:r>
+      <w:proofErr w:type="spellEnd"/>
+      <w:r>
+        <w:t>(</w:t>
+      </w:r>
+      <w:proofErr w:type="gramEnd"/>
+      <w:r>
+        <w:t>) function defining the previous assertions.</w:t>
       </w:r>
     </w:p>
     <w:p>
@@ -51,7 +75,15 @@
     </w:p>
     <w:p>
       <w:r>
-        <w:t>From there I reviewed to see what the data looked like using the Pandas head() function in order to view the first 5 rows.</w:t>
+        <w:t xml:space="preserve">From there I reviewed to see what the data looked like using the Pandas </w:t>
+      </w:r>
+      <w:proofErr w:type="gramStart"/>
+      <w:r>
+        <w:t>head(</w:t>
+      </w:r>
+      <w:proofErr w:type="gramEnd"/>
+      <w:r>
+        <w:t>) function in order to view the first 5 rows.</w:t>
       </w:r>
     </w:p>
     <w:p>
@@ -98,7 +130,15 @@
     </w:p>
     <w:p>
       <w:r>
-        <w:t>From this I determined that there were 15 columns in the data, including a date column at index 0. Since dates can’t be used in Multiple Linear Regression models I decided to drop this data from the selection, leaving 13 columns of predictors and the</w:t>
+        <w:t xml:space="preserve">From this I determined that there were 15 columns in the data, including a date column at index 0. Since dates can’t be used in Multiple Linear Regression </w:t>
+      </w:r>
+      <w:proofErr w:type="gramStart"/>
+      <w:r>
+        <w:t>models</w:t>
+      </w:r>
+      <w:proofErr w:type="gramEnd"/>
+      <w:r>
+        <w:t xml:space="preserve"> I decided to drop this data from the selection, leaving 13 columns of predictors and the</w:t>
       </w:r>
       <w:r>
         <w:t xml:space="preserve"> last </w:t>
@@ -107,27 +147,316 @@
         <w:t>column as my value to be predicted.</w:t>
       </w:r>
       <w:r>
-        <w:t xml:space="preserve"> But because the columns such as humidity or windspeed are very small values by comparison to the registered column my next step was to normalize the data.</w:t>
+        <w:t xml:space="preserve"> But because the columns such as humidity or windspeed are </w:t>
+      </w:r>
+      <w:proofErr w:type="gramStart"/>
+      <w:r>
+        <w:t>very small</w:t>
+      </w:r>
+      <w:proofErr w:type="gramEnd"/>
+      <w:r>
+        <w:t xml:space="preserve"> values by comparison to the registered column my next step was to normalize the data.</w:t>
       </w:r>
     </w:p>
     <w:p>
       <w:r>
-        <w:t>In order to normalize the data you take each column, find the min value, max value, and for each point subtract min and divide by max-min. Or, in order to make my life easier, I could use the MaxMinScaler function from the sklearn library.</w:t>
+        <w:rPr>
+          <w:noProof/>
+        </w:rPr>
+        <w:drawing>
+          <wp:inline distT="0" distB="0" distL="0" distR="0" wp14:anchorId="270BF169" wp14:editId="22DF0802">
+            <wp:extent cx="3371850" cy="911529"/>
+            <wp:effectExtent l="0" t="0" r="0" b="3175"/>
+            <wp:docPr id="4" name="Picture 4"/>
+            <wp:cNvGraphicFramePr>
+              <a:graphicFrameLocks xmlns:a="http://schemas.openxmlformats.org/drawingml/2006/main" noChangeAspect="1"/>
+            </wp:cNvGraphicFramePr>
+            <a:graphic xmlns:a="http://schemas.openxmlformats.org/drawingml/2006/main">
+              <a:graphicData uri="http://schemas.openxmlformats.org/drawingml/2006/picture">
+                <pic:pic xmlns:pic="http://schemas.openxmlformats.org/drawingml/2006/picture">
+                  <pic:nvPicPr>
+                    <pic:cNvPr id="1" name=""/>
+                    <pic:cNvPicPr/>
+                  </pic:nvPicPr>
+                  <pic:blipFill>
+                    <a:blip r:embed="rId6"/>
+                    <a:stretch>
+                      <a:fillRect/>
+                    </a:stretch>
+                  </pic:blipFill>
+                  <pic:spPr>
+                    <a:xfrm>
+                      <a:off x="0" y="0"/>
+                      <a:ext cx="3402308" cy="919763"/>
+                    </a:xfrm>
+                    <a:prstGeom prst="rect">
+                      <a:avLst/>
+                    </a:prstGeom>
+                  </pic:spPr>
+                </pic:pic>
+              </a:graphicData>
+            </a:graphic>
+          </wp:inline>
+        </w:drawing>
+      </w:r>
+    </w:p>
+    <w:p>
+      <w:r>
+        <w:t xml:space="preserve">Before normalizing, I split the data into </w:t>
+      </w:r>
+      <w:r>
+        <w:t xml:space="preserve">80% training data and 20% test data. I did this using the </w:t>
+      </w:r>
+      <w:proofErr w:type="spellStart"/>
+      <w:r>
+        <w:t>train_test_</w:t>
+      </w:r>
+      <w:proofErr w:type="gramStart"/>
+      <w:r>
+        <w:t>split</w:t>
+      </w:r>
+      <w:proofErr w:type="spellEnd"/>
+      <w:r>
+        <w:t>(</w:t>
+      </w:r>
+      <w:proofErr w:type="gramEnd"/>
+      <w:r>
+        <w:t xml:space="preserve">) function from </w:t>
+      </w:r>
+      <w:proofErr w:type="spellStart"/>
+      <w:r>
+        <w:t>sklearn</w:t>
+      </w:r>
+      <w:proofErr w:type="spellEnd"/>
+      <w:r>
+        <w:t xml:space="preserve"> to randomly split into X and y, test and train variables. Because a linear regression model does not take into account a time series’ </w:t>
+      </w:r>
+      <w:proofErr w:type="gramStart"/>
+      <w:r>
+        <w:t>positioning</w:t>
+      </w:r>
+      <w:proofErr w:type="gramEnd"/>
+      <w:r>
+        <w:t xml:space="preserve"> I randomly did so using 123 as my seed to be able to recreate my results.</w:t>
+      </w:r>
+    </w:p>
+    <w:p>
+      <w:r>
+        <w:rPr>
+          <w:noProof/>
+        </w:rPr>
+        <w:drawing>
+          <wp:inline distT="0" distB="0" distL="0" distR="0" wp14:anchorId="19BE949C" wp14:editId="085B3166">
+            <wp:extent cx="5943600" cy="325755"/>
+            <wp:effectExtent l="0" t="0" r="0" b="0"/>
+            <wp:docPr id="3" name="Picture 3"/>
+            <wp:cNvGraphicFramePr>
+              <a:graphicFrameLocks xmlns:a="http://schemas.openxmlformats.org/drawingml/2006/main" noChangeAspect="1"/>
+            </wp:cNvGraphicFramePr>
+            <a:graphic xmlns:a="http://schemas.openxmlformats.org/drawingml/2006/main">
+              <a:graphicData uri="http://schemas.openxmlformats.org/drawingml/2006/picture">
+                <pic:pic xmlns:pic="http://schemas.openxmlformats.org/drawingml/2006/picture">
+                  <pic:nvPicPr>
+                    <pic:cNvPr id="1" name=""/>
+                    <pic:cNvPicPr/>
+                  </pic:nvPicPr>
+                  <pic:blipFill>
+                    <a:blip r:embed="rId7"/>
+                    <a:stretch>
+                      <a:fillRect/>
+                    </a:stretch>
+                  </pic:blipFill>
+                  <pic:spPr>
+                    <a:xfrm>
+                      <a:off x="0" y="0"/>
+                      <a:ext cx="5943600" cy="325755"/>
+                    </a:xfrm>
+                    <a:prstGeom prst="rect">
+                      <a:avLst/>
+                    </a:prstGeom>
+                  </pic:spPr>
+                </pic:pic>
+              </a:graphicData>
+            </a:graphic>
+          </wp:inline>
+        </w:drawing>
+      </w:r>
+    </w:p>
+    <w:p>
+      <w:r>
+        <w:t xml:space="preserve">In order to normalize the </w:t>
+      </w:r>
+      <w:proofErr w:type="gramStart"/>
+      <w:r>
+        <w:t>data</w:t>
+      </w:r>
+      <w:proofErr w:type="gramEnd"/>
+      <w:r>
+        <w:t xml:space="preserve"> you take each column, find the min value, max value, and for each point subtract min and divide by max-min. Or, in order to make my life easier, I could use the </w:t>
+      </w:r>
+      <w:proofErr w:type="spellStart"/>
+      <w:r>
+        <w:t>MaxMinScaler</w:t>
+      </w:r>
+      <w:proofErr w:type="spellEnd"/>
+      <w:r>
+        <w:t xml:space="preserve"> function from the </w:t>
+      </w:r>
+      <w:proofErr w:type="spellStart"/>
+      <w:r>
+        <w:t>sklearn</w:t>
+      </w:r>
+      <w:proofErr w:type="spellEnd"/>
+      <w:r>
+        <w:t xml:space="preserve"> library.</w:t>
+      </w:r>
+      <w:r>
+        <w:t xml:space="preserve"> Used the training X’s and training y’s to scale the test data to a number between 0 and 1</w:t>
+      </w:r>
+    </w:p>
+    <w:p>
+      <w:r>
+        <w:rPr>
+          <w:noProof/>
+        </w:rPr>
+        <w:lastRenderedPageBreak/>
+        <w:drawing>
+          <wp:inline distT="0" distB="0" distL="0" distR="0" wp14:anchorId="0E0C9982" wp14:editId="6418942E">
+            <wp:extent cx="2738120" cy="1466850"/>
+            <wp:effectExtent l="0" t="0" r="5080" b="0"/>
+            <wp:docPr id="5" name="Picture 5"/>
+            <wp:cNvGraphicFramePr>
+              <a:graphicFrameLocks xmlns:a="http://schemas.openxmlformats.org/drawingml/2006/main" noChangeAspect="1"/>
+            </wp:cNvGraphicFramePr>
+            <a:graphic xmlns:a="http://schemas.openxmlformats.org/drawingml/2006/main">
+              <a:graphicData uri="http://schemas.openxmlformats.org/drawingml/2006/picture">
+                <pic:pic xmlns:pic="http://schemas.openxmlformats.org/drawingml/2006/picture">
+                  <pic:nvPicPr>
+                    <pic:cNvPr id="1" name=""/>
+                    <pic:cNvPicPr/>
+                  </pic:nvPicPr>
+                  <pic:blipFill>
+                    <a:blip r:embed="rId8"/>
+                    <a:stretch>
+                      <a:fillRect/>
+                    </a:stretch>
+                  </pic:blipFill>
+                  <pic:spPr>
+                    <a:xfrm>
+                      <a:off x="0" y="0"/>
+                      <a:ext cx="2738120" cy="1466850"/>
+                    </a:xfrm>
+                    <a:prstGeom prst="rect">
+                      <a:avLst/>
+                    </a:prstGeom>
+                  </pic:spPr>
+                </pic:pic>
+              </a:graphicData>
+            </a:graphic>
+          </wp:inline>
+        </w:drawing>
+      </w:r>
+    </w:p>
+    <w:p>
+      <w:r>
+        <w:t xml:space="preserve">Because all columns are </w:t>
+      </w:r>
+      <w:proofErr w:type="gramStart"/>
+      <w:r>
+        <w:t>numerical</w:t>
+      </w:r>
+      <w:proofErr w:type="gramEnd"/>
+      <w:r>
+        <w:t xml:space="preserve"> I decided to test them all out in an exhaustive feature search.</w:t>
+      </w:r>
+      <w:r>
+        <w:t xml:space="preserve"> </w:t>
+      </w:r>
+      <w:r>
+        <w:t>In order to select the best features to use,</w:t>
+      </w:r>
+      <w:r>
+        <w:t xml:space="preserve"> instead of running individual analysis on 13 columns vs the y variable,</w:t>
+      </w:r>
+      <w:r>
+        <w:t xml:space="preserve"> I used the </w:t>
+      </w:r>
+      <w:proofErr w:type="spellStart"/>
+      <w:r>
+        <w:t>ExhaustiveFeatureSelector</w:t>
+      </w:r>
+      <w:proofErr w:type="spellEnd"/>
+      <w:r>
+        <w:t xml:space="preserve"> function from the </w:t>
+      </w:r>
+      <w:proofErr w:type="spellStart"/>
+      <w:proofErr w:type="gramStart"/>
+      <w:r>
+        <w:t>mlxtend.feature</w:t>
+      </w:r>
+      <w:proofErr w:type="gramEnd"/>
+      <w:r>
+        <w:t>_selection</w:t>
+      </w:r>
+      <w:proofErr w:type="spellEnd"/>
+      <w:r>
+        <w:t xml:space="preserve"> library. This does an exhaustive search between all variables to find the variables with the highest correlation. The function returned the following output, which aligns with </w:t>
+      </w:r>
+      <w:r>
+        <w:t xml:space="preserve">columns for </w:t>
+      </w:r>
+      <w:proofErr w:type="spellStart"/>
+      <w:r>
+        <w:t>workingday</w:t>
+      </w:r>
+      <w:proofErr w:type="spellEnd"/>
+      <w:r>
+        <w:t>, casual, and registered as the highest predictors of count.</w:t>
+      </w:r>
+    </w:p>
+    <w:p>
+      <w:r>
+        <w:rPr>
+          <w:noProof/>
+        </w:rPr>
+        <w:drawing>
+          <wp:inline distT="0" distB="0" distL="0" distR="0" wp14:anchorId="700EDD7E" wp14:editId="05541CF8">
+            <wp:extent cx="2390775" cy="342900"/>
+            <wp:effectExtent l="0" t="0" r="9525" b="0"/>
+            <wp:docPr id="6" name="Picture 6"/>
+            <wp:cNvGraphicFramePr>
+              <a:graphicFrameLocks xmlns:a="http://schemas.openxmlformats.org/drawingml/2006/main" noChangeAspect="1"/>
+            </wp:cNvGraphicFramePr>
+            <a:graphic xmlns:a="http://schemas.openxmlformats.org/drawingml/2006/main">
+              <a:graphicData uri="http://schemas.openxmlformats.org/drawingml/2006/picture">
+                <pic:pic xmlns:pic="http://schemas.openxmlformats.org/drawingml/2006/picture">
+                  <pic:nvPicPr>
+                    <pic:cNvPr id="1" name=""/>
+                    <pic:cNvPicPr/>
+                  </pic:nvPicPr>
+                  <pic:blipFill>
+                    <a:blip r:embed="rId9"/>
+                    <a:stretch>
+                      <a:fillRect/>
+                    </a:stretch>
+                  </pic:blipFill>
+                  <pic:spPr>
+                    <a:xfrm>
+                      <a:off x="0" y="0"/>
+                      <a:ext cx="2390775" cy="342900"/>
+                    </a:xfrm>
+                    <a:prstGeom prst="rect">
+                      <a:avLst/>
+                    </a:prstGeom>
+                  </pic:spPr>
+                </pic:pic>
+              </a:graphicData>
+            </a:graphic>
+          </wp:inline>
+        </w:drawing>
       </w:r>
     </w:p>
     <w:p/>
-    <w:p/>
-    <w:p/>
-    <w:p>
-      <w:r>
-        <w:t>Because all columns are numerical I decided to test them all out in an exhaustive feature search.</w:t>
-      </w:r>
-    </w:p>
-    <w:p>
-      <w:r>
-        <w:t xml:space="preserve">In order to select the best features to use, I used the ExhaustiveFeatureSelector function from the mlxtend.feature_selection library. This does an exhaustive search between all variables to find the variables with the highest correlation. The function returned the following output, which aligns with </w:t>
-      </w:r>
-    </w:p>
     <w:sectPr>
       <w:pgSz w:w="12240" w:h="15840"/>
       <w:pgMar w:top="1440" w:right="1440" w:bottom="1440" w:left="1440" w:header="720" w:footer="720" w:gutter="0"/>

</xml_diff>

<commit_message>
report is now a two pages complete
</commit_message>
<xml_diff>
--- a/Deliver/Report MLR and LTSM RNN.docx
+++ b/Deliver/Report MLR and LTSM RNN.docx
@@ -4,31 +4,7 @@
   <w:body>
     <w:p>
       <w:r>
-        <w:t xml:space="preserve">Decided to build my Linear Regression model based on the daily dataset instead of the hourly data. After reviewing the </w:t>
-      </w:r>
-      <w:proofErr w:type="gramStart"/>
-      <w:r>
-        <w:t>data</w:t>
-      </w:r>
-      <w:proofErr w:type="gramEnd"/>
-      <w:r>
-        <w:t xml:space="preserve"> it appears that the first column is an index column, first row are the headers. Imported my data as follows using the Pandas </w:t>
-      </w:r>
-      <w:proofErr w:type="spellStart"/>
-      <w:r>
-        <w:t>read_</w:t>
-      </w:r>
-      <w:proofErr w:type="gramStart"/>
-      <w:r>
-        <w:t>csv</w:t>
-      </w:r>
-      <w:proofErr w:type="spellEnd"/>
-      <w:r>
-        <w:t>(</w:t>
-      </w:r>
-      <w:proofErr w:type="gramEnd"/>
-      <w:r>
-        <w:t>) function defining the previous assertions.</w:t>
+        <w:t>Decided to build my Linear Regression model based on the daily dataset instead of the hourly data. After reviewing the data it appears that the first column is an index column, first row are the headers. Imported my data as follows using the Pandas read_csv() function defining the previous assertions.</w:t>
       </w:r>
     </w:p>
     <w:p>
@@ -75,15 +51,7 @@
     </w:p>
     <w:p>
       <w:r>
-        <w:t xml:space="preserve">From there I reviewed to see what the data looked like using the Pandas </w:t>
-      </w:r>
-      <w:proofErr w:type="gramStart"/>
-      <w:r>
-        <w:t>head(</w:t>
-      </w:r>
-      <w:proofErr w:type="gramEnd"/>
-      <w:r>
-        <w:t>) function in order to view the first 5 rows.</w:t>
+        <w:t>From there I reviewed to see what the data looked like using the Pandas head() function in order to view the first 5 rows.</w:t>
       </w:r>
     </w:p>
     <w:p>
@@ -130,15 +98,7 @@
     </w:p>
     <w:p>
       <w:r>
-        <w:t xml:space="preserve">From this I determined that there were 15 columns in the data, including a date column at index 0. Since dates can’t be used in Multiple Linear Regression </w:t>
-      </w:r>
-      <w:proofErr w:type="gramStart"/>
-      <w:r>
-        <w:t>models</w:t>
-      </w:r>
-      <w:proofErr w:type="gramEnd"/>
-      <w:r>
-        <w:t xml:space="preserve"> I decided to drop this data from the selection, leaving 13 columns of predictors and the</w:t>
+        <w:t>From this I determined that there were 15 columns in the data, including a date column at index 0. Since dates can’t be used in Multiple Linear Regression models I decided to drop this data from the selection, leaving 13 columns of predictors and the</w:t>
       </w:r>
       <w:r>
         <w:t xml:space="preserve"> last </w:t>
@@ -147,15 +107,7 @@
         <w:t>column as my value to be predicted.</w:t>
       </w:r>
       <w:r>
-        <w:t xml:space="preserve"> But because the columns such as humidity or windspeed are </w:t>
-      </w:r>
-      <w:proofErr w:type="gramStart"/>
-      <w:r>
-        <w:t>very small</w:t>
-      </w:r>
-      <w:proofErr w:type="gramEnd"/>
-      <w:r>
-        <w:t xml:space="preserve"> values by comparison to the registered column my next step was to normalize the data.</w:t>
+        <w:t xml:space="preserve"> But because the columns such as humidity or windspeed are very small values by comparison to the registered column my next step was to normalize the data.</w:t>
       </w:r>
     </w:p>
     <w:p>
@@ -205,39 +157,7 @@
         <w:t xml:space="preserve">Before normalizing, I split the data into </w:t>
       </w:r>
       <w:r>
-        <w:t xml:space="preserve">80% training data and 20% test data. I did this using the </w:t>
-      </w:r>
-      <w:proofErr w:type="spellStart"/>
-      <w:r>
-        <w:t>train_test_</w:t>
-      </w:r>
-      <w:proofErr w:type="gramStart"/>
-      <w:r>
-        <w:t>split</w:t>
-      </w:r>
-      <w:proofErr w:type="spellEnd"/>
-      <w:r>
-        <w:t>(</w:t>
-      </w:r>
-      <w:proofErr w:type="gramEnd"/>
-      <w:r>
-        <w:t xml:space="preserve">) function from </w:t>
-      </w:r>
-      <w:proofErr w:type="spellStart"/>
-      <w:r>
-        <w:t>sklearn</w:t>
-      </w:r>
-      <w:proofErr w:type="spellEnd"/>
-      <w:r>
-        <w:t xml:space="preserve"> to randomly split into X and y, test and train variables. Because a linear regression model does not take into account a time series’ </w:t>
-      </w:r>
-      <w:proofErr w:type="gramStart"/>
-      <w:r>
-        <w:t>positioning</w:t>
-      </w:r>
-      <w:proofErr w:type="gramEnd"/>
-      <w:r>
-        <w:t xml:space="preserve"> I randomly did so using 123 as my seed to be able to recreate my results.</w:t>
+        <w:t>80% training data and 20% test data. I did this using the train_test_split() function from sklearn to randomly split into X and y, test and train variables. Because a linear regression model does not take into account a time series’ positioning I randomly did so using 123 as my seed to be able to recreate my results.</w:t>
       </w:r>
     </w:p>
     <w:p>
@@ -284,31 +204,7 @@
     </w:p>
     <w:p>
       <w:r>
-        <w:t xml:space="preserve">In order to normalize the </w:t>
-      </w:r>
-      <w:proofErr w:type="gramStart"/>
-      <w:r>
-        <w:t>data</w:t>
-      </w:r>
-      <w:proofErr w:type="gramEnd"/>
-      <w:r>
-        <w:t xml:space="preserve"> you take each column, find the min value, max value, and for each point subtract min and divide by max-min. Or, in order to make my life easier, I could use the </w:t>
-      </w:r>
-      <w:proofErr w:type="spellStart"/>
-      <w:r>
-        <w:t>MaxMinScaler</w:t>
-      </w:r>
-      <w:proofErr w:type="spellEnd"/>
-      <w:r>
-        <w:t xml:space="preserve"> function from the </w:t>
-      </w:r>
-      <w:proofErr w:type="spellStart"/>
-      <w:r>
-        <w:t>sklearn</w:t>
-      </w:r>
-      <w:proofErr w:type="spellEnd"/>
-      <w:r>
-        <w:t xml:space="preserve"> library.</w:t>
+        <w:t>In order to normalize the data you take each column, find the min value, max value, and for each point subtract min and divide by max-min. Or, in order to make my life easier, I could use the MaxMinScaler function from the sklearn library.</w:t>
       </w:r>
       <w:r>
         <w:t xml:space="preserve"> Used the training X’s and training y’s to scale the test data to a number between 0 and 1</w:t>
@@ -359,15 +255,7 @@
     </w:p>
     <w:p>
       <w:r>
-        <w:t xml:space="preserve">Because all columns are </w:t>
-      </w:r>
-      <w:proofErr w:type="gramStart"/>
-      <w:r>
-        <w:t>numerical</w:t>
-      </w:r>
-      <w:proofErr w:type="gramEnd"/>
-      <w:r>
-        <w:t xml:space="preserve"> I decided to test them all out in an exhaustive feature search.</w:t>
+        <w:t>Because all columns are numerical I decided to test them all out in an exhaustive feature search.</w:t>
       </w:r>
       <w:r>
         <w:t xml:space="preserve"> </w:t>
@@ -379,39 +267,10 @@
         <w:t xml:space="preserve"> instead of running individual analysis on 13 columns vs the y variable,</w:t>
       </w:r>
       <w:r>
-        <w:t xml:space="preserve"> I used the </w:t>
-      </w:r>
-      <w:proofErr w:type="spellStart"/>
-      <w:r>
-        <w:t>ExhaustiveFeatureSelector</w:t>
-      </w:r>
-      <w:proofErr w:type="spellEnd"/>
-      <w:r>
-        <w:t xml:space="preserve"> function from the </w:t>
-      </w:r>
-      <w:proofErr w:type="spellStart"/>
-      <w:proofErr w:type="gramStart"/>
-      <w:r>
-        <w:t>mlxtend.feature</w:t>
-      </w:r>
-      <w:proofErr w:type="gramEnd"/>
-      <w:r>
-        <w:t>_selection</w:t>
-      </w:r>
-      <w:proofErr w:type="spellEnd"/>
-      <w:r>
-        <w:t xml:space="preserve"> library. This does an exhaustive search between all variables to find the variables with the highest correlation. The function returned the following output, which aligns with </w:t>
-      </w:r>
-      <w:r>
-        <w:t xml:space="preserve">columns for </w:t>
-      </w:r>
-      <w:proofErr w:type="spellStart"/>
-      <w:r>
-        <w:t>workingday</w:t>
-      </w:r>
-      <w:proofErr w:type="spellEnd"/>
-      <w:r>
-        <w:t>, casual, and registered as the highest predictors of count.</w:t>
+        <w:t xml:space="preserve"> I used the ExhaustiveFeatureSelector function from the mlxtend.feature_selection library. This does an exhaustive search between all variables to find the variables with the highest correlation. The function returned the following output, which aligns with </w:t>
+      </w:r>
+      <w:r>
+        <w:t>columns for workingday, casual, and registered as the highest predictors of count.</w:t>
       </w:r>
     </w:p>
     <w:p>
@@ -456,7 +315,147 @@
         </w:drawing>
       </w:r>
     </w:p>
-    <w:p/>
+    <w:p>
+      <w:r>
+        <w:t>Based on these columns I built my multiple linear regression model using my train X and y variables. Coefficients and Intercept of the final model shown below:</w:t>
+      </w:r>
+    </w:p>
+    <w:p>
+      <w:r>
+        <w:rPr>
+          <w:noProof/>
+        </w:rPr>
+        <w:drawing>
+          <wp:inline distT="0" distB="0" distL="0" distR="0" wp14:anchorId="65DFD737" wp14:editId="575051FD">
+            <wp:extent cx="5334000" cy="428625"/>
+            <wp:effectExtent l="0" t="0" r="0" b="9525"/>
+            <wp:docPr id="7" name="Picture 7"/>
+            <wp:cNvGraphicFramePr>
+              <a:graphicFrameLocks xmlns:a="http://schemas.openxmlformats.org/drawingml/2006/main" noChangeAspect="1"/>
+            </wp:cNvGraphicFramePr>
+            <a:graphic xmlns:a="http://schemas.openxmlformats.org/drawingml/2006/main">
+              <a:graphicData uri="http://schemas.openxmlformats.org/drawingml/2006/picture">
+                <pic:pic xmlns:pic="http://schemas.openxmlformats.org/drawingml/2006/picture">
+                  <pic:nvPicPr>
+                    <pic:cNvPr id="1" name=""/>
+                    <pic:cNvPicPr/>
+                  </pic:nvPicPr>
+                  <pic:blipFill>
+                    <a:blip r:embed="rId10"/>
+                    <a:stretch>
+                      <a:fillRect/>
+                    </a:stretch>
+                  </pic:blipFill>
+                  <pic:spPr>
+                    <a:xfrm>
+                      <a:off x="0" y="0"/>
+                      <a:ext cx="5334000" cy="428625"/>
+                    </a:xfrm>
+                    <a:prstGeom prst="rect">
+                      <a:avLst/>
+                    </a:prstGeom>
+                  </pic:spPr>
+                </pic:pic>
+              </a:graphicData>
+            </a:graphic>
+          </wp:inline>
+        </w:drawing>
+      </w:r>
+    </w:p>
+    <w:p>
+      <w:r>
+        <w:t>From my test dataset I then predicted values based on this model. As you can see below, the Actual and Predicted values are spot-on:</w:t>
+      </w:r>
+    </w:p>
+    <w:p>
+      <w:r>
+        <w:rPr>
+          <w:noProof/>
+        </w:rPr>
+        <w:drawing>
+          <wp:inline distT="0" distB="0" distL="0" distR="0" wp14:anchorId="44C27D99" wp14:editId="745929E6">
+            <wp:extent cx="1247775" cy="1533525"/>
+            <wp:effectExtent l="0" t="0" r="9525" b="9525"/>
+            <wp:docPr id="8" name="Picture 8"/>
+            <wp:cNvGraphicFramePr>
+              <a:graphicFrameLocks xmlns:a="http://schemas.openxmlformats.org/drawingml/2006/main" noChangeAspect="1"/>
+            </wp:cNvGraphicFramePr>
+            <a:graphic xmlns:a="http://schemas.openxmlformats.org/drawingml/2006/main">
+              <a:graphicData uri="http://schemas.openxmlformats.org/drawingml/2006/picture">
+                <pic:pic xmlns:pic="http://schemas.openxmlformats.org/drawingml/2006/picture">
+                  <pic:nvPicPr>
+                    <pic:cNvPr id="1" name=""/>
+                    <pic:cNvPicPr/>
+                  </pic:nvPicPr>
+                  <pic:blipFill>
+                    <a:blip r:embed="rId11"/>
+                    <a:stretch>
+                      <a:fillRect/>
+                    </a:stretch>
+                  </pic:blipFill>
+                  <pic:spPr>
+                    <a:xfrm>
+                      <a:off x="0" y="0"/>
+                      <a:ext cx="1247775" cy="1533525"/>
+                    </a:xfrm>
+                    <a:prstGeom prst="rect">
+                      <a:avLst/>
+                    </a:prstGeom>
+                  </pic:spPr>
+                </pic:pic>
+              </a:graphicData>
+            </a:graphic>
+          </wp:inline>
+        </w:drawing>
+      </w:r>
+    </w:p>
+    <w:p>
+      <w:r>
+        <w:t>Testing using the sklearn Mean_Squared_Error function you can see that the model is extremely accurate. The difference between predicted and actual values is extremely low and a Multiple Linear Regression model proved to be extremely accuratre:</w:t>
+      </w:r>
+    </w:p>
+    <w:p>
+      <w:r>
+        <w:rPr>
+          <w:noProof/>
+        </w:rPr>
+        <w:drawing>
+          <wp:inline distT="0" distB="0" distL="0" distR="0" wp14:anchorId="457CB62A" wp14:editId="5C654C63">
+            <wp:extent cx="3552825" cy="209550"/>
+            <wp:effectExtent l="0" t="0" r="9525" b="0"/>
+            <wp:docPr id="9" name="Picture 9"/>
+            <wp:cNvGraphicFramePr>
+              <a:graphicFrameLocks xmlns:a="http://schemas.openxmlformats.org/drawingml/2006/main" noChangeAspect="1"/>
+            </wp:cNvGraphicFramePr>
+            <a:graphic xmlns:a="http://schemas.openxmlformats.org/drawingml/2006/main">
+              <a:graphicData uri="http://schemas.openxmlformats.org/drawingml/2006/picture">
+                <pic:pic xmlns:pic="http://schemas.openxmlformats.org/drawingml/2006/picture">
+                  <pic:nvPicPr>
+                    <pic:cNvPr id="1" name=""/>
+                    <pic:cNvPicPr/>
+                  </pic:nvPicPr>
+                  <pic:blipFill>
+                    <a:blip r:embed="rId12"/>
+                    <a:stretch>
+                      <a:fillRect/>
+                    </a:stretch>
+                  </pic:blipFill>
+                  <pic:spPr>
+                    <a:xfrm>
+                      <a:off x="0" y="0"/>
+                      <a:ext cx="3552825" cy="209550"/>
+                    </a:xfrm>
+                    <a:prstGeom prst="rect">
+                      <a:avLst/>
+                    </a:prstGeom>
+                  </pic:spPr>
+                </pic:pic>
+              </a:graphicData>
+            </a:graphic>
+          </wp:inline>
+        </w:drawing>
+      </w:r>
+    </w:p>
     <w:sectPr>
       <w:pgSz w:w="12240" w:h="15840"/>
       <w:pgMar w:top="1440" w:right="1440" w:bottom="1440" w:left="1440" w:header="720" w:footer="720" w:gutter="0"/>

</xml_diff>

<commit_message>
report is 2 and a half pages long
</commit_message>
<xml_diff>
--- a/Deliver/Report MLR and LTSM RNN.docx
+++ b/Deliver/Report MLR and LTSM RNN.docx
@@ -2,6 +2,25 @@
 <file path=word/document.xml><?xml version="1.0" encoding="utf-8"?>
 <w:document xmlns:wpc="http://schemas.microsoft.com/office/word/2010/wordprocessingCanvas" xmlns:cx="http://schemas.microsoft.com/office/drawing/2014/chartex" xmlns:cx1="http://schemas.microsoft.com/office/drawing/2015/9/8/chartex" xmlns:cx2="http://schemas.microsoft.com/office/drawing/2015/10/21/chartex" xmlns:cx3="http://schemas.microsoft.com/office/drawing/2016/5/9/chartex" xmlns:cx4="http://schemas.microsoft.com/office/drawing/2016/5/10/chartex" xmlns:cx5="http://schemas.microsoft.com/office/drawing/2016/5/11/chartex" xmlns:cx6="http://schemas.microsoft.com/office/drawing/2016/5/12/chartex" xmlns:cx7="http://schemas.microsoft.com/office/drawing/2016/5/13/chartex" xmlns:cx8="http://schemas.microsoft.com/office/drawing/2016/5/14/chartex" xmlns:mc="http://schemas.openxmlformats.org/markup-compatibility/2006" xmlns:aink="http://schemas.microsoft.com/office/drawing/2016/ink" xmlns:am3d="http://schemas.microsoft.com/office/drawing/2017/model3d" xmlns:o="urn:schemas-microsoft-com:office:office" xmlns:r="http://schemas.openxmlformats.org/officeDocument/2006/relationships" xmlns:m="http://schemas.openxmlformats.org/officeDocument/2006/math" xmlns:v="urn:schemas-microsoft-com:vml" xmlns:wp14="http://schemas.microsoft.com/office/word/2010/wordprocessingDrawing" xmlns:wp="http://schemas.openxmlformats.org/drawingml/2006/wordprocessingDrawing" xmlns:w10="urn:schemas-microsoft-com:office:word" xmlns:w="http://schemas.openxmlformats.org/wordprocessingml/2006/main" xmlns:w14="http://schemas.microsoft.com/office/word/2010/wordml" xmlns:w15="http://schemas.microsoft.com/office/word/2012/wordml" xmlns:w16cex="http://schemas.microsoft.com/office/word/2018/wordml/cex" xmlns:w16cid="http://schemas.microsoft.com/office/word/2016/wordml/cid" xmlns:w16="http://schemas.microsoft.com/office/word/2018/wordml" xmlns:w16se="http://schemas.microsoft.com/office/word/2015/wordml/symex" xmlns:wpg="http://schemas.microsoft.com/office/word/2010/wordprocessingGroup" xmlns:wpi="http://schemas.microsoft.com/office/word/2010/wordprocessingInk" xmlns:wne="http://schemas.microsoft.com/office/word/2006/wordml" xmlns:wps="http://schemas.microsoft.com/office/word/2010/wordprocessingShape" mc:Ignorable="w14 w15 w16se w16cid w16 w16cex wp14">
   <w:body>
+    <w:p>
+      <w:pPr>
+        <w:rPr>
+          <w:b/>
+          <w:bCs/>
+          <w:sz w:val="24"/>
+          <w:szCs w:val="24"/>
+        </w:rPr>
+      </w:pPr>
+      <w:r>
+        <w:rPr>
+          <w:b/>
+          <w:bCs/>
+          <w:sz w:val="24"/>
+          <w:szCs w:val="24"/>
+        </w:rPr>
+        <w:t>Multiple Linear Regression Model (MLR)</w:t>
+      </w:r>
+    </w:p>
     <w:p>
       <w:r>
         <w:t>Decided to build my Linear Regression model based on the daily dataset instead of the hourly data. After reviewing the data it appears that the first column is an index column, first row are the headers. Imported my data as follows using the Pandas read_csv() function defining the previous assertions.</w:t>
@@ -444,6 +463,233 @@
                     <a:xfrm>
                       <a:off x="0" y="0"/>
                       <a:ext cx="3552825" cy="209550"/>
+                    </a:xfrm>
+                    <a:prstGeom prst="rect">
+                      <a:avLst/>
+                    </a:prstGeom>
+                  </pic:spPr>
+                </pic:pic>
+              </a:graphicData>
+            </a:graphic>
+          </wp:inline>
+        </w:drawing>
+      </w:r>
+    </w:p>
+    <w:p>
+      <w:pPr>
+        <w:rPr>
+          <w:b/>
+          <w:bCs/>
+          <w:sz w:val="24"/>
+          <w:szCs w:val="24"/>
+        </w:rPr>
+      </w:pPr>
+      <w:r>
+        <w:rPr>
+          <w:b/>
+          <w:bCs/>
+          <w:sz w:val="24"/>
+          <w:szCs w:val="24"/>
+        </w:rPr>
+        <w:t>Recurrent Neural Network Model (RNN) using Long Short Term Memory (LSTM)</w:t>
+      </w:r>
+    </w:p>
+    <w:p>
+      <w:r>
+        <w:t>To build my RNN I decided to use the same parameters for the MLR. However, because I am treating the data as a Time Series, it was important to split the data without shuffling it.</w:t>
+      </w:r>
+    </w:p>
+    <w:p>
+      <w:r>
+        <w:rPr>
+          <w:noProof/>
+        </w:rPr>
+        <w:lastRenderedPageBreak/>
+        <w:drawing>
+          <wp:inline distT="0" distB="0" distL="0" distR="0" wp14:anchorId="4FDCA01E" wp14:editId="0A5139A3">
+            <wp:extent cx="5943600" cy="271145"/>
+            <wp:effectExtent l="0" t="0" r="0" b="0"/>
+            <wp:docPr id="10" name="Picture 10"/>
+            <wp:cNvGraphicFramePr>
+              <a:graphicFrameLocks xmlns:a="http://schemas.openxmlformats.org/drawingml/2006/main" noChangeAspect="1"/>
+            </wp:cNvGraphicFramePr>
+            <a:graphic xmlns:a="http://schemas.openxmlformats.org/drawingml/2006/main">
+              <a:graphicData uri="http://schemas.openxmlformats.org/drawingml/2006/picture">
+                <pic:pic xmlns:pic="http://schemas.openxmlformats.org/drawingml/2006/picture">
+                  <pic:nvPicPr>
+                    <pic:cNvPr id="1" name=""/>
+                    <pic:cNvPicPr/>
+                  </pic:nvPicPr>
+                  <pic:blipFill>
+                    <a:blip r:embed="rId13"/>
+                    <a:stretch>
+                      <a:fillRect/>
+                    </a:stretch>
+                  </pic:blipFill>
+                  <pic:spPr>
+                    <a:xfrm>
+                      <a:off x="0" y="0"/>
+                      <a:ext cx="5943600" cy="271145"/>
+                    </a:xfrm>
+                    <a:prstGeom prst="rect">
+                      <a:avLst/>
+                    </a:prstGeom>
+                  </pic:spPr>
+                </pic:pic>
+              </a:graphicData>
+            </a:graphic>
+          </wp:inline>
+        </w:drawing>
+      </w:r>
+    </w:p>
+    <w:p>
+      <w:r>
+        <w:t>I decided to use the same 3 variables as above to predict count as they showed the highest correlation to count: workingday, casual, registered.</w:t>
+      </w:r>
+    </w:p>
+    <w:p>
+      <w:r>
+        <w:t xml:space="preserve">Because I have 3 variables I defined my RNN as a deep neural network. Went with 4 layers: input, LSTM, LSTM, and an output Dense layer with a </w:t>
+      </w:r>
+      <w:r>
+        <w:t>Linear activation since we are dealing with linear data. Went w</w:t>
+      </w:r>
+      <w:r>
+        <w:t>ith a dropout of 10%. I did this in order to teach the network not to rely too much on a handful of neurons. Went with 32</w:t>
+      </w:r>
+      <w:r>
+        <w:t xml:space="preserve"> neurons per hidden layer.</w:t>
+      </w:r>
+    </w:p>
+    <w:p>
+      <w:r>
+        <w:t>In order to find the optimum lookback window and foresight parameters, batch size, and patience level, I decide to loop through these parameters and see which one returned the lowest MSE.</w:t>
+      </w:r>
+    </w:p>
+    <w:p>
+      <w:r>
+        <w:rPr>
+          <w:noProof/>
+        </w:rPr>
+        <w:drawing>
+          <wp:inline distT="0" distB="0" distL="0" distR="0" wp14:anchorId="1422E951" wp14:editId="0EA9EB9E">
+            <wp:extent cx="2209800" cy="721749"/>
+            <wp:effectExtent l="0" t="0" r="0" b="2540"/>
+            <wp:docPr id="11" name="Picture 11"/>
+            <wp:cNvGraphicFramePr>
+              <a:graphicFrameLocks xmlns:a="http://schemas.openxmlformats.org/drawingml/2006/main" noChangeAspect="1"/>
+            </wp:cNvGraphicFramePr>
+            <a:graphic xmlns:a="http://schemas.openxmlformats.org/drawingml/2006/main">
+              <a:graphicData uri="http://schemas.openxmlformats.org/drawingml/2006/picture">
+                <pic:pic xmlns:pic="http://schemas.openxmlformats.org/drawingml/2006/picture">
+                  <pic:nvPicPr>
+                    <pic:cNvPr id="1" name=""/>
+                    <pic:cNvPicPr/>
+                  </pic:nvPicPr>
+                  <pic:blipFill>
+                    <a:blip r:embed="rId14"/>
+                    <a:stretch>
+                      <a:fillRect/>
+                    </a:stretch>
+                  </pic:blipFill>
+                  <pic:spPr>
+                    <a:xfrm>
+                      <a:off x="0" y="0"/>
+                      <a:ext cx="2217826" cy="724370"/>
+                    </a:xfrm>
+                    <a:prstGeom prst="rect">
+                      <a:avLst/>
+                    </a:prstGeom>
+                  </pic:spPr>
+                </pic:pic>
+              </a:graphicData>
+            </a:graphic>
+          </wp:inline>
+        </w:drawing>
+      </w:r>
+    </w:p>
+    <w:p>
+      <w:r>
+        <w:t>By feeding those I selected my time windows and subset my data using a createSequence() function that was customly designed:</w:t>
+      </w:r>
+    </w:p>
+    <w:p>
+      <w:r>
+        <w:rPr>
+          <w:noProof/>
+        </w:rPr>
+        <w:drawing>
+          <wp:inline distT="0" distB="0" distL="0" distR="0" wp14:anchorId="2B9D22E0" wp14:editId="237D9961">
+            <wp:extent cx="2876550" cy="857686"/>
+            <wp:effectExtent l="0" t="0" r="0" b="0"/>
+            <wp:docPr id="12" name="Picture 12"/>
+            <wp:cNvGraphicFramePr>
+              <a:graphicFrameLocks xmlns:a="http://schemas.openxmlformats.org/drawingml/2006/main" noChangeAspect="1"/>
+            </wp:cNvGraphicFramePr>
+            <a:graphic xmlns:a="http://schemas.openxmlformats.org/drawingml/2006/main">
+              <a:graphicData uri="http://schemas.openxmlformats.org/drawingml/2006/picture">
+                <pic:pic xmlns:pic="http://schemas.openxmlformats.org/drawingml/2006/picture">
+                  <pic:nvPicPr>
+                    <pic:cNvPr id="1" name=""/>
+                    <pic:cNvPicPr/>
+                  </pic:nvPicPr>
+                  <pic:blipFill>
+                    <a:blip r:embed="rId15"/>
+                    <a:stretch>
+                      <a:fillRect/>
+                    </a:stretch>
+                  </pic:blipFill>
+                  <pic:spPr>
+                    <a:xfrm>
+                      <a:off x="0" y="0"/>
+                      <a:ext cx="2949436" cy="879418"/>
+                    </a:xfrm>
+                    <a:prstGeom prst="rect">
+                      <a:avLst/>
+                    </a:prstGeom>
+                  </pic:spPr>
+                </pic:pic>
+              </a:graphicData>
+            </a:graphic>
+          </wp:inline>
+        </w:drawing>
+      </w:r>
+    </w:p>
+    <w:p>
+      <w:r>
+        <w:t>I then fed them through a loop to find the best model based on these parameters:</w:t>
+      </w:r>
+    </w:p>
+    <w:p>
+      <w:r>
+        <w:rPr>
+          <w:noProof/>
+        </w:rPr>
+        <w:drawing>
+          <wp:inline distT="0" distB="0" distL="0" distR="0" wp14:anchorId="44CC0C82" wp14:editId="6A5FCAC1">
+            <wp:extent cx="5943600" cy="1804035"/>
+            <wp:effectExtent l="0" t="0" r="0" b="5715"/>
+            <wp:docPr id="13" name="Picture 13"/>
+            <wp:cNvGraphicFramePr>
+              <a:graphicFrameLocks xmlns:a="http://schemas.openxmlformats.org/drawingml/2006/main" noChangeAspect="1"/>
+            </wp:cNvGraphicFramePr>
+            <a:graphic xmlns:a="http://schemas.openxmlformats.org/drawingml/2006/main">
+              <a:graphicData uri="http://schemas.openxmlformats.org/drawingml/2006/picture">
+                <pic:pic xmlns:pic="http://schemas.openxmlformats.org/drawingml/2006/picture">
+                  <pic:nvPicPr>
+                    <pic:cNvPr id="1" name=""/>
+                    <pic:cNvPicPr/>
+                  </pic:nvPicPr>
+                  <pic:blipFill>
+                    <a:blip r:embed="rId16"/>
+                    <a:stretch>
+                      <a:fillRect/>
+                    </a:stretch>
+                  </pic:blipFill>
+                  <pic:spPr>
+                    <a:xfrm>
+                      <a:off x="0" y="0"/>
+                      <a:ext cx="5943600" cy="1804035"/>
                     </a:xfrm>
                     <a:prstGeom prst="rect">
                       <a:avLst/>

</xml_diff>

<commit_message>
report is now a full 3 pages long
</commit_message>
<xml_diff>
--- a/Deliver/Report MLR and LTSM RNN.docx
+++ b/Deliver/Report MLR and LTSM RNN.docx
@@ -700,6 +700,35 @@
             </a:graphic>
           </wp:inline>
         </w:drawing>
+      </w:r>
+    </w:p>
+    <w:p>
+      <w:r>
+        <w:t xml:space="preserve">The lowest MSE was with a look_back window of ___, with a foresight window of ___, updating in batches of _____, using a patience of ___ to designate an early dropout, for a calculated MSE of ___. </w:t>
+      </w:r>
+    </w:p>
+    <w:p>
+      <w:pPr>
+        <w:rPr>
+          <w:b/>
+          <w:bCs/>
+          <w:sz w:val="28"/>
+          <w:szCs w:val="28"/>
+        </w:rPr>
+      </w:pPr>
+      <w:r>
+        <w:rPr>
+          <w:b/>
+          <w:bCs/>
+          <w:sz w:val="28"/>
+          <w:szCs w:val="28"/>
+        </w:rPr>
+        <w:t>Evaluation</w:t>
+      </w:r>
+    </w:p>
+    <w:p>
+      <w:r>
+        <w:t>Even though the RNN is fancy, here the MLR easily outperformed it with less work. Shows the importance of determining the best method for the assigned problem. Why create a Neural Network for a problem that can be easily solved with a Linear Regression model?</w:t>
       </w:r>
     </w:p>
     <w:sectPr>

</xml_diff>

<commit_message>
completed everying will now push to github for extra credit
</commit_message>
<xml_diff>
--- a/Deliver/Report MLR and LTSM RNN.docx
+++ b/Deliver/Report MLR and LTSM RNN.docx
@@ -131,14 +131,22 @@
     </w:p>
     <w:p>
       <w:r>
+        <w:t xml:space="preserve">Before normalizing, I split the data into </w:t>
+      </w:r>
+      <w:r>
+        <w:t>80% training data and 20% test data. I did this using the train_test_split() function from sklearn to randomly split into X and y, test and train variables. Because a linear regression model does not take into account a time series’ positioning I randomly did so using 123 as my seed to be able to recreate my results.</w:t>
+      </w:r>
+    </w:p>
+    <w:p>
+      <w:r>
         <w:rPr>
           <w:noProof/>
         </w:rPr>
         <w:drawing>
-          <wp:inline distT="0" distB="0" distL="0" distR="0" wp14:anchorId="270BF169" wp14:editId="22DF0802">
-            <wp:extent cx="3371850" cy="911529"/>
-            <wp:effectExtent l="0" t="0" r="0" b="3175"/>
-            <wp:docPr id="4" name="Picture 4"/>
+          <wp:inline distT="0" distB="0" distL="0" distR="0" wp14:anchorId="19BE949C" wp14:editId="085B3166">
+            <wp:extent cx="5943600" cy="325755"/>
+            <wp:effectExtent l="0" t="0" r="0" b="0"/>
+            <wp:docPr id="3" name="Picture 3"/>
             <wp:cNvGraphicFramePr>
               <a:graphicFrameLocks xmlns:a="http://schemas.openxmlformats.org/drawingml/2006/main" noChangeAspect="1"/>
             </wp:cNvGraphicFramePr>
@@ -158,7 +166,7 @@
                   <pic:spPr>
                     <a:xfrm>
                       <a:off x="0" y="0"/>
-                      <a:ext cx="3402308" cy="919763"/>
+                      <a:ext cx="5943600" cy="325755"/>
                     </a:xfrm>
                     <a:prstGeom prst="rect">
                       <a:avLst/>
@@ -173,10 +181,30 @@
     </w:p>
     <w:p>
       <w:r>
-        <w:t xml:space="preserve">Before normalizing, I split the data into </w:t>
-      </w:r>
-      <w:r>
-        <w:t>80% training data and 20% test data. I did this using the train_test_split() function from sklearn to randomly split into X and y, test and train variables. Because a linear regression model does not take into account a time series’ positioning I randomly did so using 123 as my seed to be able to recreate my results.</w:t>
+        <w:t>In order to normalize the data you take each column, find the min value, max value, and for each point subtract min and divide by max-min. Or, in order to make my life easier, I could use the MaxMinScaler function from the sklearn library.</w:t>
+      </w:r>
+      <w:r>
+        <w:t xml:space="preserve"> Used the training X’s and training y’s to scale the test data to a number between 0 and 1</w:t>
+      </w:r>
+    </w:p>
+    <w:p>
+      <w:r>
+        <w:t>Because all columns are numerical I decided to test them all out in an exhaustive feature search.</w:t>
+      </w:r>
+      <w:r>
+        <w:t xml:space="preserve"> </w:t>
+      </w:r>
+      <w:r>
+        <w:t>In order to select the best features to use,</w:t>
+      </w:r>
+      <w:r>
+        <w:t xml:space="preserve"> instead of running individual analysis on 13 columns vs the y variable,</w:t>
+      </w:r>
+      <w:r>
+        <w:t xml:space="preserve"> I used the ExhaustiveFeatureSelector function from the mlxtend.feature_selection library. This does an exhaustive search between all variables to find the variables with the highest correlation. The function returned the following output, which aligns with </w:t>
+      </w:r>
+      <w:r>
+        <w:t>columns for workingday, casual, and registered as the highest predictors of count.</w:t>
       </w:r>
     </w:p>
     <w:p>
@@ -185,10 +213,10 @@
           <w:noProof/>
         </w:rPr>
         <w:drawing>
-          <wp:inline distT="0" distB="0" distL="0" distR="0" wp14:anchorId="19BE949C" wp14:editId="085B3166">
-            <wp:extent cx="5943600" cy="325755"/>
-            <wp:effectExtent l="0" t="0" r="0" b="0"/>
-            <wp:docPr id="3" name="Picture 3"/>
+          <wp:inline distT="0" distB="0" distL="0" distR="0" wp14:anchorId="700EDD7E" wp14:editId="05541CF8">
+            <wp:extent cx="2390775" cy="342900"/>
+            <wp:effectExtent l="0" t="0" r="9525" b="0"/>
+            <wp:docPr id="6" name="Picture 6"/>
             <wp:cNvGraphicFramePr>
               <a:graphicFrameLocks xmlns:a="http://schemas.openxmlformats.org/drawingml/2006/main" noChangeAspect="1"/>
             </wp:cNvGraphicFramePr>
@@ -208,7 +236,7 @@
                   <pic:spPr>
                     <a:xfrm>
                       <a:off x="0" y="0"/>
-                      <a:ext cx="5943600" cy="325755"/>
+                      <a:ext cx="2390775" cy="342900"/>
                     </a:xfrm>
                     <a:prstGeom prst="rect">
                       <a:avLst/>
@@ -223,10 +251,8 @@
     </w:p>
     <w:p>
       <w:r>
-        <w:t>In order to normalize the data you take each column, find the min value, max value, and for each point subtract min and divide by max-min. Or, in order to make my life easier, I could use the MaxMinScaler function from the sklearn library.</w:t>
-      </w:r>
-      <w:r>
-        <w:t xml:space="preserve"> Used the training X’s and training y’s to scale the test data to a number between 0 and 1</w:t>
+        <w:lastRenderedPageBreak/>
+        <w:t>Based on these columns I built my multiple linear regression model using my train X and y variables. Coefficients and Intercept of the final model shown below:</w:t>
       </w:r>
     </w:p>
     <w:p>
@@ -234,12 +260,11 @@
         <w:rPr>
           <w:noProof/>
         </w:rPr>
-        <w:lastRenderedPageBreak/>
         <w:drawing>
-          <wp:inline distT="0" distB="0" distL="0" distR="0" wp14:anchorId="0E0C9982" wp14:editId="6418942E">
-            <wp:extent cx="2738120" cy="1466850"/>
-            <wp:effectExtent l="0" t="0" r="5080" b="0"/>
-            <wp:docPr id="5" name="Picture 5"/>
+          <wp:inline distT="0" distB="0" distL="0" distR="0" wp14:anchorId="65DFD737" wp14:editId="575051FD">
+            <wp:extent cx="5334000" cy="428625"/>
+            <wp:effectExtent l="0" t="0" r="0" b="9525"/>
+            <wp:docPr id="7" name="Picture 7"/>
             <wp:cNvGraphicFramePr>
               <a:graphicFrameLocks xmlns:a="http://schemas.openxmlformats.org/drawingml/2006/main" noChangeAspect="1"/>
             </wp:cNvGraphicFramePr>
@@ -259,7 +284,7 @@
                   <pic:spPr>
                     <a:xfrm>
                       <a:off x="0" y="0"/>
-                      <a:ext cx="2738120" cy="1466850"/>
+                      <a:ext cx="5334000" cy="428625"/>
                     </a:xfrm>
                     <a:prstGeom prst="rect">
                       <a:avLst/>
@@ -274,22 +299,7 @@
     </w:p>
     <w:p>
       <w:r>
-        <w:t>Because all columns are numerical I decided to test them all out in an exhaustive feature search.</w:t>
-      </w:r>
-      <w:r>
-        <w:t xml:space="preserve"> </w:t>
-      </w:r>
-      <w:r>
-        <w:t>In order to select the best features to use,</w:t>
-      </w:r>
-      <w:r>
-        <w:t xml:space="preserve"> instead of running individual analysis on 13 columns vs the y variable,</w:t>
-      </w:r>
-      <w:r>
-        <w:t xml:space="preserve"> I used the ExhaustiveFeatureSelector function from the mlxtend.feature_selection library. This does an exhaustive search between all variables to find the variables with the highest correlation. The function returned the following output, which aligns with </w:t>
-      </w:r>
-      <w:r>
-        <w:t>columns for workingday, casual, and registered as the highest predictors of count.</w:t>
+        <w:t>From my test dataset I then predicted values based on this model. As you can see below, the Actual and Predicted values are spot-on:</w:t>
       </w:r>
     </w:p>
     <w:p>
@@ -298,10 +308,10 @@
           <w:noProof/>
         </w:rPr>
         <w:drawing>
-          <wp:inline distT="0" distB="0" distL="0" distR="0" wp14:anchorId="700EDD7E" wp14:editId="05541CF8">
-            <wp:extent cx="2390775" cy="342900"/>
-            <wp:effectExtent l="0" t="0" r="9525" b="0"/>
-            <wp:docPr id="6" name="Picture 6"/>
+          <wp:inline distT="0" distB="0" distL="0" distR="0" wp14:anchorId="44C27D99" wp14:editId="745929E6">
+            <wp:extent cx="1247775" cy="1533525"/>
+            <wp:effectExtent l="0" t="0" r="9525" b="9525"/>
+            <wp:docPr id="8" name="Picture 8"/>
             <wp:cNvGraphicFramePr>
               <a:graphicFrameLocks xmlns:a="http://schemas.openxmlformats.org/drawingml/2006/main" noChangeAspect="1"/>
             </wp:cNvGraphicFramePr>
@@ -321,7 +331,7 @@
                   <pic:spPr>
                     <a:xfrm>
                       <a:off x="0" y="0"/>
-                      <a:ext cx="2390775" cy="342900"/>
+                      <a:ext cx="1247775" cy="1533525"/>
                     </a:xfrm>
                     <a:prstGeom prst="rect">
                       <a:avLst/>
@@ -336,7 +346,7 @@
     </w:p>
     <w:p>
       <w:r>
-        <w:t>Based on these columns I built my multiple linear regression model using my train X and y variables. Coefficients and Intercept of the final model shown below:</w:t>
+        <w:t>Testing using the sklearn Mean_Squared_Error function you can see that the model is extremely accurate. The difference between predicted and actual values is extremely low and a Multiple Linear Regression model proved to be extremely accuratre:</w:t>
       </w:r>
     </w:p>
     <w:p>
@@ -345,10 +355,10 @@
           <w:noProof/>
         </w:rPr>
         <w:drawing>
-          <wp:inline distT="0" distB="0" distL="0" distR="0" wp14:anchorId="65DFD737" wp14:editId="575051FD">
-            <wp:extent cx="5334000" cy="428625"/>
-            <wp:effectExtent l="0" t="0" r="0" b="9525"/>
-            <wp:docPr id="7" name="Picture 7"/>
+          <wp:inline distT="0" distB="0" distL="0" distR="0" wp14:anchorId="457CB62A" wp14:editId="5C654C63">
+            <wp:extent cx="3552825" cy="209550"/>
+            <wp:effectExtent l="0" t="0" r="9525" b="0"/>
+            <wp:docPr id="9" name="Picture 9"/>
             <wp:cNvGraphicFramePr>
               <a:graphicFrameLocks xmlns:a="http://schemas.openxmlformats.org/drawingml/2006/main" noChangeAspect="1"/>
             </wp:cNvGraphicFramePr>
@@ -368,7 +378,7 @@
                   <pic:spPr>
                     <a:xfrm>
                       <a:off x="0" y="0"/>
-                      <a:ext cx="5334000" cy="428625"/>
+                      <a:ext cx="3552825" cy="209550"/>
                     </a:xfrm>
                     <a:prstGeom prst="rect">
                       <a:avLst/>
@@ -382,8 +392,27 @@
       </w:r>
     </w:p>
     <w:p>
-      <w:r>
-        <w:t>From my test dataset I then predicted values based on this model. As you can see below, the Actual and Predicted values are spot-on:</w:t>
+      <w:pPr>
+        <w:rPr>
+          <w:b/>
+          <w:bCs/>
+          <w:sz w:val="24"/>
+          <w:szCs w:val="24"/>
+        </w:rPr>
+      </w:pPr>
+      <w:r>
+        <w:rPr>
+          <w:b/>
+          <w:bCs/>
+          <w:sz w:val="24"/>
+          <w:szCs w:val="24"/>
+        </w:rPr>
+        <w:t>Recurrent Neural Network Model (RNN) using Long Short Term Memory (LSTM)</w:t>
+      </w:r>
+    </w:p>
+    <w:p>
+      <w:r>
+        <w:t>To build my RNN I decided to use the same parameters for the MLR. However, because I am treating the data as a Time Series, it was important to split the data without shuffling it.</w:t>
       </w:r>
     </w:p>
     <w:p>
@@ -392,10 +421,10 @@
           <w:noProof/>
         </w:rPr>
         <w:drawing>
-          <wp:inline distT="0" distB="0" distL="0" distR="0" wp14:anchorId="44C27D99" wp14:editId="745929E6">
-            <wp:extent cx="1247775" cy="1533525"/>
-            <wp:effectExtent l="0" t="0" r="9525" b="9525"/>
-            <wp:docPr id="8" name="Picture 8"/>
+          <wp:inline distT="0" distB="0" distL="0" distR="0" wp14:anchorId="4FDCA01E" wp14:editId="0A5139A3">
+            <wp:extent cx="5943600" cy="271145"/>
+            <wp:effectExtent l="0" t="0" r="0" b="0"/>
+            <wp:docPr id="10" name="Picture 10"/>
             <wp:cNvGraphicFramePr>
               <a:graphicFrameLocks xmlns:a="http://schemas.openxmlformats.org/drawingml/2006/main" noChangeAspect="1"/>
             </wp:cNvGraphicFramePr>
@@ -415,7 +444,7 @@
                   <pic:spPr>
                     <a:xfrm>
                       <a:off x="0" y="0"/>
-                      <a:ext cx="1247775" cy="1533525"/>
+                      <a:ext cx="5943600" cy="271145"/>
                     </a:xfrm>
                     <a:prstGeom prst="rect">
                       <a:avLst/>
@@ -430,7 +459,26 @@
     </w:p>
     <w:p>
       <w:r>
-        <w:t>Testing using the sklearn Mean_Squared_Error function you can see that the model is extremely accurate. The difference between predicted and actual values is extremely low and a Multiple Linear Regression model proved to be extremely accuratre:</w:t>
+        <w:t>I decided to use the same 3 variables as above to predict count as they showed the highest correlation to count: workingday, casual, registered.</w:t>
+      </w:r>
+    </w:p>
+    <w:p>
+      <w:r>
+        <w:t xml:space="preserve">Because I have 3 variables I defined my RNN as a deep neural network. Went with 4 layers: input, LSTM, LSTM, and an output Dense layer with a </w:t>
+      </w:r>
+      <w:r>
+        <w:t>Linear activation since we are dealing with linear data. Went w</w:t>
+      </w:r>
+      <w:r>
+        <w:t>ith a dropout of 10%. I did this in order to teach the network not to rely too much on a handful of neurons. Went with 32</w:t>
+      </w:r>
+      <w:r>
+        <w:t xml:space="preserve"> neurons per hidden layer.</w:t>
+      </w:r>
+    </w:p>
+    <w:p>
+      <w:r>
+        <w:t>In order to find the optimum lookback window and foresight parameters, batch size, and patience level, I decide to loop through these parameters and see which one returned the lowest MSE.</w:t>
       </w:r>
     </w:p>
     <w:p>
@@ -439,10 +487,10 @@
           <w:noProof/>
         </w:rPr>
         <w:drawing>
-          <wp:inline distT="0" distB="0" distL="0" distR="0" wp14:anchorId="457CB62A" wp14:editId="5C654C63">
-            <wp:extent cx="3552825" cy="209550"/>
-            <wp:effectExtent l="0" t="0" r="9525" b="0"/>
-            <wp:docPr id="9" name="Picture 9"/>
+          <wp:inline distT="0" distB="0" distL="0" distR="0" wp14:anchorId="1422E951" wp14:editId="0EA9EB9E">
+            <wp:extent cx="2209800" cy="721749"/>
+            <wp:effectExtent l="0" t="0" r="0" b="2540"/>
+            <wp:docPr id="11" name="Picture 11"/>
             <wp:cNvGraphicFramePr>
               <a:graphicFrameLocks xmlns:a="http://schemas.openxmlformats.org/drawingml/2006/main" noChangeAspect="1"/>
             </wp:cNvGraphicFramePr>
@@ -462,7 +510,7 @@
                   <pic:spPr>
                     <a:xfrm>
                       <a:off x="0" y="0"/>
-                      <a:ext cx="3552825" cy="209550"/>
+                      <a:ext cx="2217826" cy="724370"/>
                     </a:xfrm>
                     <a:prstGeom prst="rect">
                       <a:avLst/>
@@ -476,27 +524,9 @@
       </w:r>
     </w:p>
     <w:p>
-      <w:pPr>
-        <w:rPr>
-          <w:b/>
-          <w:bCs/>
-          <w:sz w:val="24"/>
-          <w:szCs w:val="24"/>
-        </w:rPr>
-      </w:pPr>
-      <w:r>
-        <w:rPr>
-          <w:b/>
-          <w:bCs/>
-          <w:sz w:val="24"/>
-          <w:szCs w:val="24"/>
-        </w:rPr>
-        <w:t>Recurrent Neural Network Model (RNN) using Long Short Term Memory (LSTM)</w:t>
-      </w:r>
-    </w:p>
-    <w:p>
-      <w:r>
-        <w:t>To build my RNN I decided to use the same parameters for the MLR. However, because I am treating the data as a Time Series, it was important to split the data without shuffling it.</w:t>
+      <w:r>
+        <w:lastRenderedPageBreak/>
+        <w:t>By feeding those I selected my time windows and subset my data using a createSequence() function that was customly designed:</w:t>
       </w:r>
     </w:p>
     <w:p>
@@ -504,12 +534,11 @@
         <w:rPr>
           <w:noProof/>
         </w:rPr>
-        <w:lastRenderedPageBreak/>
         <w:drawing>
-          <wp:inline distT="0" distB="0" distL="0" distR="0" wp14:anchorId="4FDCA01E" wp14:editId="0A5139A3">
-            <wp:extent cx="5943600" cy="271145"/>
+          <wp:inline distT="0" distB="0" distL="0" distR="0" wp14:anchorId="2B9D22E0" wp14:editId="237D9961">
+            <wp:extent cx="2876550" cy="857686"/>
             <wp:effectExtent l="0" t="0" r="0" b="0"/>
-            <wp:docPr id="10" name="Picture 10"/>
+            <wp:docPr id="12" name="Picture 12"/>
             <wp:cNvGraphicFramePr>
               <a:graphicFrameLocks xmlns:a="http://schemas.openxmlformats.org/drawingml/2006/main" noChangeAspect="1"/>
             </wp:cNvGraphicFramePr>
@@ -529,7 +558,7 @@
                   <pic:spPr>
                     <a:xfrm>
                       <a:off x="0" y="0"/>
-                      <a:ext cx="5943600" cy="271145"/>
+                      <a:ext cx="2949436" cy="879418"/>
                     </a:xfrm>
                     <a:prstGeom prst="rect">
                       <a:avLst/>
@@ -544,26 +573,7 @@
     </w:p>
     <w:p>
       <w:r>
-        <w:t>I decided to use the same 3 variables as above to predict count as they showed the highest correlation to count: workingday, casual, registered.</w:t>
-      </w:r>
-    </w:p>
-    <w:p>
-      <w:r>
-        <w:t xml:space="preserve">Because I have 3 variables I defined my RNN as a deep neural network. Went with 4 layers: input, LSTM, LSTM, and an output Dense layer with a </w:t>
-      </w:r>
-      <w:r>
-        <w:t>Linear activation since we are dealing with linear data. Went w</w:t>
-      </w:r>
-      <w:r>
-        <w:t>ith a dropout of 10%. I did this in order to teach the network not to rely too much on a handful of neurons. Went with 32</w:t>
-      </w:r>
-      <w:r>
-        <w:t xml:space="preserve"> neurons per hidden layer.</w:t>
-      </w:r>
-    </w:p>
-    <w:p>
-      <w:r>
-        <w:t>In order to find the optimum lookback window and foresight parameters, batch size, and patience level, I decide to loop through these parameters and see which one returned the lowest MSE.</w:t>
+        <w:t>I then fed them through a loop to find the best model based on these parameters:</w:t>
       </w:r>
     </w:p>
     <w:p>
@@ -572,10 +582,10 @@
           <w:noProof/>
         </w:rPr>
         <w:drawing>
-          <wp:inline distT="0" distB="0" distL="0" distR="0" wp14:anchorId="1422E951" wp14:editId="0EA9EB9E">
-            <wp:extent cx="2209800" cy="721749"/>
-            <wp:effectExtent l="0" t="0" r="0" b="2540"/>
-            <wp:docPr id="11" name="Picture 11"/>
+          <wp:inline distT="0" distB="0" distL="0" distR="0" wp14:anchorId="44CC0C82" wp14:editId="6A5FCAC1">
+            <wp:extent cx="5943600" cy="1804035"/>
+            <wp:effectExtent l="0" t="0" r="0" b="5715"/>
+            <wp:docPr id="13" name="Picture 13"/>
             <wp:cNvGraphicFramePr>
               <a:graphicFrameLocks xmlns:a="http://schemas.openxmlformats.org/drawingml/2006/main" noChangeAspect="1"/>
             </wp:cNvGraphicFramePr>
@@ -595,7 +605,7 @@
                   <pic:spPr>
                     <a:xfrm>
                       <a:off x="0" y="0"/>
-                      <a:ext cx="2217826" cy="724370"/>
+                      <a:ext cx="5943600" cy="1804035"/>
                     </a:xfrm>
                     <a:prstGeom prst="rect">
                       <a:avLst/>
@@ -610,7 +620,37 @@
     </w:p>
     <w:p>
       <w:r>
-        <w:t>By feeding those I selected my time windows and subset my data using a createSequence() function that was customly designed:</w:t>
+        <w:t xml:space="preserve">The lowest MSE was with a look_back window of </w:t>
+      </w:r>
+      <w:r>
+        <w:t>4</w:t>
+      </w:r>
+      <w:r>
+        <w:t xml:space="preserve">, with a foresight window of </w:t>
+      </w:r>
+      <w:r>
+        <w:t>3</w:t>
+      </w:r>
+      <w:r>
+        <w:t xml:space="preserve">, updating in batches of </w:t>
+      </w:r>
+      <w:r>
+        <w:t>8</w:t>
+      </w:r>
+      <w:r>
+        <w:t xml:space="preserve">, using a patience of </w:t>
+      </w:r>
+      <w:r>
+        <w:t>30</w:t>
+      </w:r>
+      <w:r>
+        <w:t xml:space="preserve"> to designate an early dropout, for a calculated MSE of </w:t>
+      </w:r>
+      <w:r>
+        <w:t>.034197</w:t>
+      </w:r>
+      <w:r>
+        <w:t xml:space="preserve">. </w:t>
       </w:r>
     </w:p>
     <w:p>
@@ -619,10 +659,10 @@
           <w:noProof/>
         </w:rPr>
         <w:drawing>
-          <wp:inline distT="0" distB="0" distL="0" distR="0" wp14:anchorId="2B9D22E0" wp14:editId="237D9961">
-            <wp:extent cx="2876550" cy="857686"/>
-            <wp:effectExtent l="0" t="0" r="0" b="0"/>
-            <wp:docPr id="12" name="Picture 12"/>
+          <wp:inline distT="0" distB="0" distL="0" distR="0" wp14:anchorId="414F246E" wp14:editId="1435751E">
+            <wp:extent cx="2714625" cy="714375"/>
+            <wp:effectExtent l="0" t="0" r="9525" b="9525"/>
+            <wp:docPr id="15" name="Picture 15"/>
             <wp:cNvGraphicFramePr>
               <a:graphicFrameLocks xmlns:a="http://schemas.openxmlformats.org/drawingml/2006/main" noChangeAspect="1"/>
             </wp:cNvGraphicFramePr>
@@ -642,7 +682,7 @@
                   <pic:spPr>
                     <a:xfrm>
                       <a:off x="0" y="0"/>
-                      <a:ext cx="2949436" cy="879418"/>
+                      <a:ext cx="2714625" cy="714375"/>
                     </a:xfrm>
                     <a:prstGeom prst="rect">
                       <a:avLst/>
@@ -657,7 +697,7 @@
     </w:p>
     <w:p>
       <w:r>
-        <w:t>I then fed them through a loop to find the best model based on these parameters:</w:t>
+        <w:t>Model predictions are fairly close but not as great:</w:t>
       </w:r>
     </w:p>
     <w:p>
@@ -666,10 +706,10 @@
           <w:noProof/>
         </w:rPr>
         <w:drawing>
-          <wp:inline distT="0" distB="0" distL="0" distR="0" wp14:anchorId="44CC0C82" wp14:editId="6A5FCAC1">
-            <wp:extent cx="5943600" cy="1804035"/>
-            <wp:effectExtent l="0" t="0" r="0" b="5715"/>
-            <wp:docPr id="13" name="Picture 13"/>
+          <wp:inline distT="0" distB="0" distL="0" distR="0" wp14:anchorId="6440B70E" wp14:editId="21BB853B">
+            <wp:extent cx="1676400" cy="1647825"/>
+            <wp:effectExtent l="0" t="0" r="0" b="9525"/>
+            <wp:docPr id="16" name="Picture 16"/>
             <wp:cNvGraphicFramePr>
               <a:graphicFrameLocks xmlns:a="http://schemas.openxmlformats.org/drawingml/2006/main" noChangeAspect="1"/>
             </wp:cNvGraphicFramePr>
@@ -689,7 +729,7 @@
                   <pic:spPr>
                     <a:xfrm>
                       <a:off x="0" y="0"/>
-                      <a:ext cx="5943600" cy="1804035"/>
+                      <a:ext cx="1676400" cy="1647825"/>
                     </a:xfrm>
                     <a:prstGeom prst="rect">
                       <a:avLst/>
@@ -700,11 +740,6 @@
             </a:graphic>
           </wp:inline>
         </w:drawing>
-      </w:r>
-    </w:p>
-    <w:p>
-      <w:r>
-        <w:t xml:space="preserve">The lowest MSE was with a look_back window of ___, with a foresight window of ___, updating in batches of _____, using a patience of ___ to designate an early dropout, for a calculated MSE of ___. </w:t>
       </w:r>
     </w:p>
     <w:p>

</xml_diff>